<commit_message>
Updated TPS report for week of 3/11/19
</commit_message>
<xml_diff>
--- a/docs/tps/3-11-19.docx
+++ b/docs/tps/3-11-19.docx
@@ -89,7 +89,7 @@
     </w:p>
     <w:tbl>
       <w:tblPr>
-        <w:tblStyle w:val="GridTable1Light-Accent1"/>
+        <w:tblStyle w:val="TableGrid"/>
         <w:tblW w:w="0" w:type="auto"/>
         <w:tblLook w:val="04A0" w:firstRow="1" w:lastRow="0" w:firstColumn="1" w:lastColumn="0" w:noHBand="0" w:noVBand="1"/>
       </w:tblPr>
@@ -103,12 +103,8 @@
         <w:gridCol w:w="1235"/>
       </w:tblGrid>
       <w:tr>
-        <w:trPr>
-          <w:cnfStyle w:val="100000000000" w:firstRow="1" w:lastRow="0" w:firstColumn="0" w:lastColumn="0" w:oddVBand="0" w:evenVBand="0" w:oddHBand="0" w:evenHBand="0" w:firstRowFirstColumn="0" w:firstRowLastColumn="0" w:lastRowFirstColumn="0" w:lastRowLastColumn="0"/>
-        </w:trPr>
-        <w:tc>
-          <w:tcPr>
-            <w:cnfStyle w:val="001000000000" w:firstRow="0" w:lastRow="0" w:firstColumn="1" w:lastColumn="0" w:oddVBand="0" w:evenVBand="0" w:oddHBand="0" w:evenHBand="0" w:firstRowFirstColumn="0" w:firstRowLastColumn="0" w:lastRowFirstColumn="0" w:lastRowLastColumn="0"/>
+        <w:tc>
+          <w:tcPr>
             <w:tcW w:w="2603" w:type="dxa"/>
             <w:vAlign w:val="center"/>
           </w:tcPr>
@@ -117,13 +113,12 @@
               <w:jc w:val="center"/>
               <w:rPr>
                 <w:rFonts w:ascii="Times New Roman" w:hAnsi="Times New Roman" w:cs="Times New Roman"/>
-                <w:b w:val="0"/>
-              </w:rPr>
-            </w:pPr>
-            <w:r>
-              <w:rPr>
-                <w:rFonts w:ascii="Times New Roman" w:hAnsi="Times New Roman" w:cs="Times New Roman"/>
-                <w:b w:val="0"/>
+                <w:b/>
+              </w:rPr>
+            </w:pPr>
+            <w:r>
+              <w:rPr>
+                <w:rFonts w:ascii="Times New Roman" w:hAnsi="Times New Roman" w:cs="Times New Roman"/>
               </w:rPr>
               <w:t>Task</w:t>
             </w:r>
@@ -137,16 +132,14 @@
           <w:p>
             <w:pPr>
               <w:jc w:val="center"/>
-              <w:cnfStyle w:val="100000000000" w:firstRow="1" w:lastRow="0" w:firstColumn="0" w:lastColumn="0" w:oddVBand="0" w:evenVBand="0" w:oddHBand="0" w:evenHBand="0" w:firstRowFirstColumn="0" w:firstRowLastColumn="0" w:lastRowFirstColumn="0" w:lastRowLastColumn="0"/>
-              <w:rPr>
-                <w:rFonts w:ascii="Times New Roman" w:hAnsi="Times New Roman" w:cs="Times New Roman"/>
-                <w:b w:val="0"/>
-              </w:rPr>
-            </w:pPr>
-            <w:r>
-              <w:rPr>
-                <w:rFonts w:ascii="Times New Roman" w:hAnsi="Times New Roman" w:cs="Times New Roman"/>
-                <w:b w:val="0"/>
+              <w:rPr>
+                <w:rFonts w:ascii="Times New Roman" w:hAnsi="Times New Roman" w:cs="Times New Roman"/>
+                <w:b/>
+              </w:rPr>
+            </w:pPr>
+            <w:r>
+              <w:rPr>
+                <w:rFonts w:ascii="Times New Roman" w:hAnsi="Times New Roman" w:cs="Times New Roman"/>
               </w:rPr>
               <w:t>Time</w:t>
             </w:r>
@@ -160,16 +153,14 @@
           <w:p>
             <w:pPr>
               <w:jc w:val="center"/>
-              <w:cnfStyle w:val="100000000000" w:firstRow="1" w:lastRow="0" w:firstColumn="0" w:lastColumn="0" w:oddVBand="0" w:evenVBand="0" w:oddHBand="0" w:evenHBand="0" w:firstRowFirstColumn="0" w:firstRowLastColumn="0" w:lastRowFirstColumn="0" w:lastRowLastColumn="0"/>
-              <w:rPr>
-                <w:rFonts w:ascii="Times New Roman" w:hAnsi="Times New Roman" w:cs="Times New Roman"/>
-                <w:b w:val="0"/>
-              </w:rPr>
-            </w:pPr>
-            <w:r>
-              <w:rPr>
-                <w:rFonts w:ascii="Times New Roman" w:hAnsi="Times New Roman" w:cs="Times New Roman"/>
-                <w:b w:val="0"/>
+              <w:rPr>
+                <w:rFonts w:ascii="Times New Roman" w:hAnsi="Times New Roman" w:cs="Times New Roman"/>
+                <w:b/>
+              </w:rPr>
+            </w:pPr>
+            <w:r>
+              <w:rPr>
+                <w:rFonts w:ascii="Times New Roman" w:hAnsi="Times New Roman" w:cs="Times New Roman"/>
               </w:rPr>
               <w:t>Risk</w:t>
             </w:r>
@@ -183,16 +174,14 @@
           <w:p>
             <w:pPr>
               <w:jc w:val="center"/>
-              <w:cnfStyle w:val="100000000000" w:firstRow="1" w:lastRow="0" w:firstColumn="0" w:lastColumn="0" w:oddVBand="0" w:evenVBand="0" w:oddHBand="0" w:evenHBand="0" w:firstRowFirstColumn="0" w:firstRowLastColumn="0" w:lastRowFirstColumn="0" w:lastRowLastColumn="0"/>
-              <w:rPr>
-                <w:rFonts w:ascii="Times New Roman" w:hAnsi="Times New Roman" w:cs="Times New Roman"/>
-                <w:b w:val="0"/>
-              </w:rPr>
-            </w:pPr>
-            <w:r>
-              <w:rPr>
-                <w:rFonts w:ascii="Times New Roman" w:hAnsi="Times New Roman" w:cs="Times New Roman"/>
-                <w:b w:val="0"/>
+              <w:rPr>
+                <w:rFonts w:ascii="Times New Roman" w:hAnsi="Times New Roman" w:cs="Times New Roman"/>
+                <w:b/>
+              </w:rPr>
+            </w:pPr>
+            <w:r>
+              <w:rPr>
+                <w:rFonts w:ascii="Times New Roman" w:hAnsi="Times New Roman" w:cs="Times New Roman"/>
               </w:rPr>
               <w:t>Who</w:t>
             </w:r>
@@ -206,16 +195,14 @@
           <w:p>
             <w:pPr>
               <w:jc w:val="center"/>
-              <w:cnfStyle w:val="100000000000" w:firstRow="1" w:lastRow="0" w:firstColumn="0" w:lastColumn="0" w:oddVBand="0" w:evenVBand="0" w:oddHBand="0" w:evenHBand="0" w:firstRowFirstColumn="0" w:firstRowLastColumn="0" w:lastRowFirstColumn="0" w:lastRowLastColumn="0"/>
-              <w:rPr>
-                <w:rFonts w:ascii="Times New Roman" w:hAnsi="Times New Roman" w:cs="Times New Roman"/>
-                <w:b w:val="0"/>
-              </w:rPr>
-            </w:pPr>
-            <w:r>
-              <w:rPr>
-                <w:rFonts w:ascii="Times New Roman" w:hAnsi="Times New Roman" w:cs="Times New Roman"/>
-                <w:b w:val="0"/>
+              <w:rPr>
+                <w:rFonts w:ascii="Times New Roman" w:hAnsi="Times New Roman" w:cs="Times New Roman"/>
+                <w:b/>
+              </w:rPr>
+            </w:pPr>
+            <w:r>
+              <w:rPr>
+                <w:rFonts w:ascii="Times New Roman" w:hAnsi="Times New Roman" w:cs="Times New Roman"/>
               </w:rPr>
               <w:t>Time Actual</w:t>
             </w:r>
@@ -229,16 +216,14 @@
           <w:p>
             <w:pPr>
               <w:jc w:val="center"/>
-              <w:cnfStyle w:val="100000000000" w:firstRow="1" w:lastRow="0" w:firstColumn="0" w:lastColumn="0" w:oddVBand="0" w:evenVBand="0" w:oddHBand="0" w:evenHBand="0" w:firstRowFirstColumn="0" w:firstRowLastColumn="0" w:lastRowFirstColumn="0" w:lastRowLastColumn="0"/>
-              <w:rPr>
-                <w:rFonts w:ascii="Times New Roman" w:hAnsi="Times New Roman" w:cs="Times New Roman"/>
-                <w:b w:val="0"/>
-              </w:rPr>
-            </w:pPr>
-            <w:r>
-              <w:rPr>
-                <w:rFonts w:ascii="Times New Roman" w:hAnsi="Times New Roman" w:cs="Times New Roman"/>
-                <w:b w:val="0"/>
+              <w:rPr>
+                <w:rFonts w:ascii="Times New Roman" w:hAnsi="Times New Roman" w:cs="Times New Roman"/>
+                <w:b/>
+              </w:rPr>
+            </w:pPr>
+            <w:r>
+              <w:rPr>
+                <w:rFonts w:ascii="Times New Roman" w:hAnsi="Times New Roman" w:cs="Times New Roman"/>
               </w:rPr>
               <w:t>% Complete</w:t>
             </w:r>
@@ -252,16 +237,14 @@
           <w:p>
             <w:pPr>
               <w:jc w:val="center"/>
-              <w:cnfStyle w:val="100000000000" w:firstRow="1" w:lastRow="0" w:firstColumn="0" w:lastColumn="0" w:oddVBand="0" w:evenVBand="0" w:oddHBand="0" w:evenHBand="0" w:firstRowFirstColumn="0" w:firstRowLastColumn="0" w:lastRowFirstColumn="0" w:lastRowLastColumn="0"/>
-              <w:rPr>
-                <w:rFonts w:ascii="Times New Roman" w:hAnsi="Times New Roman" w:cs="Times New Roman"/>
-                <w:b w:val="0"/>
-              </w:rPr>
-            </w:pPr>
-            <w:r>
-              <w:rPr>
-                <w:rFonts w:ascii="Times New Roman" w:hAnsi="Times New Roman" w:cs="Times New Roman"/>
-                <w:b w:val="0"/>
+              <w:rPr>
+                <w:rFonts w:ascii="Times New Roman" w:hAnsi="Times New Roman" w:cs="Times New Roman"/>
+                <w:b/>
+              </w:rPr>
+            </w:pPr>
+            <w:r>
+              <w:rPr>
+                <w:rFonts w:ascii="Times New Roman" w:hAnsi="Times New Roman" w:cs="Times New Roman"/>
               </w:rPr>
               <w:t>Review</w:t>
             </w:r>
@@ -274,7 +257,6 @@
         </w:trPr>
         <w:tc>
           <w:tcPr>
-            <w:cnfStyle w:val="001000000000" w:firstRow="0" w:lastRow="0" w:firstColumn="1" w:lastColumn="0" w:oddVBand="0" w:evenVBand="0" w:oddHBand="0" w:evenHBand="0" w:firstRowFirstColumn="0" w:firstRowLastColumn="0" w:lastRowFirstColumn="0" w:lastRowLastColumn="0"/>
             <w:tcW w:w="2603" w:type="dxa"/>
             <w:vAlign w:val="center"/>
           </w:tcPr>
@@ -283,13 +265,12 @@
               <w:jc w:val="center"/>
               <w:rPr>
                 <w:rFonts w:ascii="Times New Roman" w:hAnsi="Times New Roman" w:cs="Times New Roman"/>
-                <w:b w:val="0"/>
-              </w:rPr>
-            </w:pPr>
-            <w:r>
-              <w:rPr>
-                <w:rFonts w:ascii="Times New Roman" w:hAnsi="Times New Roman" w:cs="Times New Roman"/>
-                <w:b w:val="0"/>
+                <w:b/>
+              </w:rPr>
+            </w:pPr>
+            <w:r>
+              <w:rPr>
+                <w:rFonts w:ascii="Times New Roman" w:hAnsi="Times New Roman" w:cs="Times New Roman"/>
               </w:rPr>
               <w:t>Setup GitHub repository and directory structure</w:t>
             </w:r>
@@ -303,7 +284,6 @@
           <w:p>
             <w:pPr>
               <w:jc w:val="center"/>
-              <w:cnfStyle w:val="000000000000" w:firstRow="0" w:lastRow="0" w:firstColumn="0" w:lastColumn="0" w:oddVBand="0" w:evenVBand="0" w:oddHBand="0" w:evenHBand="0" w:firstRowFirstColumn="0" w:firstRowLastColumn="0" w:lastRowFirstColumn="0" w:lastRowLastColumn="0"/>
               <w:rPr>
                 <w:rFonts w:ascii="Times New Roman" w:hAnsi="Times New Roman" w:cs="Times New Roman"/>
               </w:rPr>
@@ -324,7 +304,6 @@
           <w:p>
             <w:pPr>
               <w:jc w:val="center"/>
-              <w:cnfStyle w:val="000000000000" w:firstRow="0" w:lastRow="0" w:firstColumn="0" w:lastColumn="0" w:oddVBand="0" w:evenVBand="0" w:oddHBand="0" w:evenHBand="0" w:firstRowFirstColumn="0" w:firstRowLastColumn="0" w:lastRowFirstColumn="0" w:lastRowLastColumn="0"/>
               <w:rPr>
                 <w:rFonts w:ascii="Times New Roman" w:hAnsi="Times New Roman" w:cs="Times New Roman"/>
               </w:rPr>
@@ -345,7 +324,6 @@
           <w:p>
             <w:pPr>
               <w:jc w:val="center"/>
-              <w:cnfStyle w:val="000000000000" w:firstRow="0" w:lastRow="0" w:firstColumn="0" w:lastColumn="0" w:oddVBand="0" w:evenVBand="0" w:oddHBand="0" w:evenHBand="0" w:firstRowFirstColumn="0" w:firstRowLastColumn="0" w:lastRowFirstColumn="0" w:lastRowLastColumn="0"/>
               <w:rPr>
                 <w:rFonts w:ascii="Times New Roman" w:hAnsi="Times New Roman" w:cs="Times New Roman"/>
               </w:rPr>
@@ -366,7 +344,6 @@
           <w:p>
             <w:pPr>
               <w:jc w:val="center"/>
-              <w:cnfStyle w:val="000000000000" w:firstRow="0" w:lastRow="0" w:firstColumn="0" w:lastColumn="0" w:oddVBand="0" w:evenVBand="0" w:oddHBand="0" w:evenHBand="0" w:firstRowFirstColumn="0" w:firstRowLastColumn="0" w:lastRowFirstColumn="0" w:lastRowLastColumn="0"/>
               <w:rPr>
                 <w:rFonts w:ascii="Times New Roman" w:hAnsi="Times New Roman" w:cs="Times New Roman"/>
               </w:rPr>
@@ -387,7 +364,6 @@
           <w:p>
             <w:pPr>
               <w:jc w:val="center"/>
-              <w:cnfStyle w:val="000000000000" w:firstRow="0" w:lastRow="0" w:firstColumn="0" w:lastColumn="0" w:oddVBand="0" w:evenVBand="0" w:oddHBand="0" w:evenHBand="0" w:firstRowFirstColumn="0" w:firstRowLastColumn="0" w:lastRowFirstColumn="0" w:lastRowLastColumn="0"/>
               <w:rPr>
                 <w:rFonts w:ascii="Times New Roman" w:hAnsi="Times New Roman" w:cs="Times New Roman"/>
               </w:rPr>
@@ -408,11 +384,30 @@
           <w:p>
             <w:pPr>
               <w:jc w:val="center"/>
-              <w:cnfStyle w:val="000000000000" w:firstRow="0" w:lastRow="0" w:firstColumn="0" w:lastColumn="0" w:oddVBand="0" w:evenVBand="0" w:oddHBand="0" w:evenHBand="0" w:firstRowFirstColumn="0" w:firstRowLastColumn="0" w:lastRowFirstColumn="0" w:lastRowLastColumn="0"/>
-              <w:rPr>
-                <w:rFonts w:ascii="Times New Roman" w:hAnsi="Times New Roman" w:cs="Times New Roman"/>
-              </w:rPr>
-            </w:pPr>
+              <w:rPr>
+                <w:rFonts w:ascii="Times New Roman" w:hAnsi="Times New Roman" w:cs="Times New Roman"/>
+              </w:rPr>
+            </w:pPr>
+            <w:r>
+              <w:rPr>
+                <w:rFonts w:ascii="Times New Roman" w:hAnsi="Times New Roman" w:cs="Times New Roman"/>
+              </w:rPr>
+              <w:t>Audre</w:t>
+            </w:r>
+          </w:p>
+          <w:p>
+            <w:pPr>
+              <w:jc w:val="center"/>
+              <w:rPr>
+                <w:rFonts w:ascii="Times New Roman" w:hAnsi="Times New Roman" w:cs="Times New Roman"/>
+              </w:rPr>
+            </w:pPr>
+            <w:r>
+              <w:rPr>
+                <w:rFonts w:ascii="Times New Roman" w:hAnsi="Times New Roman" w:cs="Times New Roman"/>
+              </w:rPr>
+              <w:t>Steven</w:t>
+            </w:r>
           </w:p>
         </w:tc>
       </w:tr>
@@ -422,7 +417,6 @@
         </w:trPr>
         <w:tc>
           <w:tcPr>
-            <w:cnfStyle w:val="001000000000" w:firstRow="0" w:lastRow="0" w:firstColumn="1" w:lastColumn="0" w:oddVBand="0" w:evenVBand="0" w:oddHBand="0" w:evenHBand="0" w:firstRowFirstColumn="0" w:firstRowLastColumn="0" w:lastRowFirstColumn="0" w:lastRowLastColumn="0"/>
             <w:tcW w:w="2603" w:type="dxa"/>
             <w:vAlign w:val="center"/>
           </w:tcPr>
@@ -431,13 +425,12 @@
               <w:jc w:val="center"/>
               <w:rPr>
                 <w:rFonts w:ascii="Times New Roman" w:hAnsi="Times New Roman" w:cs="Times New Roman"/>
-                <w:b w:val="0"/>
-              </w:rPr>
-            </w:pPr>
-            <w:r>
-              <w:rPr>
-                <w:rFonts w:ascii="Times New Roman" w:hAnsi="Times New Roman" w:cs="Times New Roman"/>
-                <w:b w:val="0"/>
+                <w:b/>
+              </w:rPr>
+            </w:pPr>
+            <w:r>
+              <w:rPr>
+                <w:rFonts w:ascii="Times New Roman" w:hAnsi="Times New Roman" w:cs="Times New Roman"/>
               </w:rPr>
               <w:t>Select framework and programming standard</w:t>
             </w:r>
@@ -451,11 +444,16 @@
           <w:p>
             <w:pPr>
               <w:jc w:val="center"/>
-              <w:cnfStyle w:val="000000000000" w:firstRow="0" w:lastRow="0" w:firstColumn="0" w:lastColumn="0" w:oddVBand="0" w:evenVBand="0" w:oddHBand="0" w:evenHBand="0" w:firstRowFirstColumn="0" w:firstRowLastColumn="0" w:lastRowFirstColumn="0" w:lastRowLastColumn="0"/>
-              <w:rPr>
-                <w:rFonts w:ascii="Times New Roman" w:hAnsi="Times New Roman" w:cs="Times New Roman"/>
-              </w:rPr>
-            </w:pPr>
+              <w:rPr>
+                <w:rFonts w:ascii="Times New Roman" w:hAnsi="Times New Roman" w:cs="Times New Roman"/>
+              </w:rPr>
+            </w:pPr>
+            <w:r>
+              <w:rPr>
+                <w:rFonts w:ascii="Times New Roman" w:hAnsi="Times New Roman" w:cs="Times New Roman"/>
+              </w:rPr>
+              <w:t>*</w:t>
+            </w:r>
           </w:p>
         </w:tc>
         <w:tc>
@@ -466,11 +464,16 @@
           <w:p>
             <w:pPr>
               <w:jc w:val="center"/>
-              <w:cnfStyle w:val="000000000000" w:firstRow="0" w:lastRow="0" w:firstColumn="0" w:lastColumn="0" w:oddVBand="0" w:evenVBand="0" w:oddHBand="0" w:evenHBand="0" w:firstRowFirstColumn="0" w:firstRowLastColumn="0" w:lastRowFirstColumn="0" w:lastRowLastColumn="0"/>
-              <w:rPr>
-                <w:rFonts w:ascii="Times New Roman" w:hAnsi="Times New Roman" w:cs="Times New Roman"/>
-              </w:rPr>
-            </w:pPr>
+              <w:rPr>
+                <w:rFonts w:ascii="Times New Roman" w:hAnsi="Times New Roman" w:cs="Times New Roman"/>
+              </w:rPr>
+            </w:pPr>
+            <w:r>
+              <w:rPr>
+                <w:rFonts w:ascii="Times New Roman" w:hAnsi="Times New Roman" w:cs="Times New Roman"/>
+              </w:rPr>
+              <w:t>3</w:t>
+            </w:r>
           </w:p>
         </w:tc>
         <w:tc>
@@ -481,7 +484,6 @@
           <w:p>
             <w:pPr>
               <w:jc w:val="center"/>
-              <w:cnfStyle w:val="000000000000" w:firstRow="0" w:lastRow="0" w:firstColumn="0" w:lastColumn="0" w:oddVBand="0" w:evenVBand="0" w:oddHBand="0" w:evenHBand="0" w:firstRowFirstColumn="0" w:firstRowLastColumn="0" w:lastRowFirstColumn="0" w:lastRowLastColumn="0"/>
               <w:rPr>
                 <w:rFonts w:ascii="Times New Roman" w:hAnsi="Times New Roman" w:cs="Times New Roman"/>
               </w:rPr>
@@ -496,13 +498,10 @@
           <w:p>
             <w:pPr>
               <w:jc w:val="center"/>
-              <w:cnfStyle w:val="000000000000" w:firstRow="0" w:lastRow="0" w:firstColumn="0" w:lastColumn="0" w:oddVBand="0" w:evenVBand="0" w:oddHBand="0" w:evenHBand="0" w:firstRowFirstColumn="0" w:firstRowLastColumn="0" w:lastRowFirstColumn="0" w:lastRowLastColumn="0"/>
-              <w:rPr>
-                <w:rFonts w:ascii="Times New Roman" w:hAnsi="Times New Roman" w:cs="Times New Roman"/>
-              </w:rPr>
-            </w:pPr>
-            <w:bookmarkStart w:id="0" w:name="_GoBack"/>
-            <w:bookmarkEnd w:id="0"/>
+              <w:rPr>
+                <w:rFonts w:ascii="Times New Roman" w:hAnsi="Times New Roman" w:cs="Times New Roman"/>
+              </w:rPr>
+            </w:pPr>
           </w:p>
         </w:tc>
         <w:tc>
@@ -513,7 +512,6 @@
           <w:p>
             <w:pPr>
               <w:jc w:val="center"/>
-              <w:cnfStyle w:val="000000000000" w:firstRow="0" w:lastRow="0" w:firstColumn="0" w:lastColumn="0" w:oddVBand="0" w:evenVBand="0" w:oddHBand="0" w:evenHBand="0" w:firstRowFirstColumn="0" w:firstRowLastColumn="0" w:lastRowFirstColumn="0" w:lastRowLastColumn="0"/>
               <w:rPr>
                 <w:rFonts w:ascii="Times New Roman" w:hAnsi="Times New Roman" w:cs="Times New Roman"/>
               </w:rPr>
@@ -528,7 +526,6 @@
           <w:p>
             <w:pPr>
               <w:jc w:val="center"/>
-              <w:cnfStyle w:val="000000000000" w:firstRow="0" w:lastRow="0" w:firstColumn="0" w:lastColumn="0" w:oddVBand="0" w:evenVBand="0" w:oddHBand="0" w:evenHBand="0" w:firstRowFirstColumn="0" w:firstRowLastColumn="0" w:lastRowFirstColumn="0" w:lastRowLastColumn="0"/>
               <w:rPr>
                 <w:rFonts w:ascii="Times New Roman" w:hAnsi="Times New Roman" w:cs="Times New Roman"/>
               </w:rPr>
@@ -538,11 +535,10 @@
       </w:tr>
       <w:tr>
         <w:trPr>
-          <w:trHeight w:val="971"/>
+          <w:trHeight w:val="1358"/>
         </w:trPr>
         <w:tc>
           <w:tcPr>
-            <w:cnfStyle w:val="001000000000" w:firstRow="0" w:lastRow="0" w:firstColumn="1" w:lastColumn="0" w:oddVBand="0" w:evenVBand="0" w:oddHBand="0" w:evenHBand="0" w:firstRowFirstColumn="0" w:firstRowLastColumn="0" w:lastRowFirstColumn="0" w:lastRowLastColumn="0"/>
             <w:tcW w:w="2603" w:type="dxa"/>
             <w:vAlign w:val="center"/>
           </w:tcPr>
@@ -551,13 +547,12 @@
               <w:jc w:val="center"/>
               <w:rPr>
                 <w:rFonts w:ascii="Times New Roman" w:hAnsi="Times New Roman" w:cs="Times New Roman"/>
-                <w:b w:val="0"/>
-              </w:rPr>
-            </w:pPr>
-            <w:r>
-              <w:rPr>
-                <w:rFonts w:ascii="Times New Roman" w:hAnsi="Times New Roman" w:cs="Times New Roman"/>
-                <w:b w:val="0"/>
+                <w:b/>
+              </w:rPr>
+            </w:pPr>
+            <w:r>
+              <w:rPr>
+                <w:rFonts w:ascii="Times New Roman" w:hAnsi="Times New Roman" w:cs="Times New Roman"/>
               </w:rPr>
               <w:t>Distribute and sign all NDA’s for teammates</w:t>
             </w:r>
@@ -571,11 +566,16 @@
           <w:p>
             <w:pPr>
               <w:jc w:val="center"/>
-              <w:cnfStyle w:val="000000000000" w:firstRow="0" w:lastRow="0" w:firstColumn="0" w:lastColumn="0" w:oddVBand="0" w:evenVBand="0" w:oddHBand="0" w:evenHBand="0" w:firstRowFirstColumn="0" w:firstRowLastColumn="0" w:lastRowFirstColumn="0" w:lastRowLastColumn="0"/>
-              <w:rPr>
-                <w:rFonts w:ascii="Times New Roman" w:hAnsi="Times New Roman" w:cs="Times New Roman"/>
-              </w:rPr>
-            </w:pPr>
+              <w:rPr>
+                <w:rFonts w:ascii="Times New Roman" w:hAnsi="Times New Roman" w:cs="Times New Roman"/>
+              </w:rPr>
+            </w:pPr>
+            <w:r>
+              <w:rPr>
+                <w:rFonts w:ascii="Times New Roman" w:hAnsi="Times New Roman" w:cs="Times New Roman"/>
+              </w:rPr>
+              <w:t>1 Week</w:t>
+            </w:r>
           </w:p>
         </w:tc>
         <w:tc>
@@ -586,11 +586,16 @@
           <w:p>
             <w:pPr>
               <w:jc w:val="center"/>
-              <w:cnfStyle w:val="000000000000" w:firstRow="0" w:lastRow="0" w:firstColumn="0" w:lastColumn="0" w:oddVBand="0" w:evenVBand="0" w:oddHBand="0" w:evenHBand="0" w:firstRowFirstColumn="0" w:firstRowLastColumn="0" w:lastRowFirstColumn="0" w:lastRowLastColumn="0"/>
-              <w:rPr>
-                <w:rFonts w:ascii="Times New Roman" w:hAnsi="Times New Roman" w:cs="Times New Roman"/>
-              </w:rPr>
-            </w:pPr>
+              <w:rPr>
+                <w:rFonts w:ascii="Times New Roman" w:hAnsi="Times New Roman" w:cs="Times New Roman"/>
+              </w:rPr>
+            </w:pPr>
+            <w:r>
+              <w:rPr>
+                <w:rFonts w:ascii="Times New Roman" w:hAnsi="Times New Roman" w:cs="Times New Roman"/>
+              </w:rPr>
+              <w:t>1</w:t>
+            </w:r>
           </w:p>
         </w:tc>
         <w:tc>
@@ -601,11 +606,58 @@
           <w:p>
             <w:pPr>
               <w:jc w:val="center"/>
-              <w:cnfStyle w:val="000000000000" w:firstRow="0" w:lastRow="0" w:firstColumn="0" w:lastColumn="0" w:oddVBand="0" w:evenVBand="0" w:oddHBand="0" w:evenHBand="0" w:firstRowFirstColumn="0" w:firstRowLastColumn="0" w:lastRowFirstColumn="0" w:lastRowLastColumn="0"/>
-              <w:rPr>
-                <w:rFonts w:ascii="Times New Roman" w:hAnsi="Times New Roman" w:cs="Times New Roman"/>
-              </w:rPr>
-            </w:pPr>
+              <w:rPr>
+                <w:rFonts w:ascii="Times New Roman" w:hAnsi="Times New Roman" w:cs="Times New Roman"/>
+              </w:rPr>
+            </w:pPr>
+            <w:r>
+              <w:rPr>
+                <w:rFonts w:ascii="Times New Roman" w:hAnsi="Times New Roman" w:cs="Times New Roman"/>
+              </w:rPr>
+              <w:t>Tanner</w:t>
+            </w:r>
+          </w:p>
+          <w:p>
+            <w:pPr>
+              <w:jc w:val="center"/>
+              <w:rPr>
+                <w:rFonts w:ascii="Times New Roman" w:hAnsi="Times New Roman" w:cs="Times New Roman"/>
+              </w:rPr>
+            </w:pPr>
+            <w:r>
+              <w:rPr>
+                <w:rFonts w:ascii="Times New Roman" w:hAnsi="Times New Roman" w:cs="Times New Roman"/>
+              </w:rPr>
+              <w:t>Audre</w:t>
+            </w:r>
+          </w:p>
+          <w:p>
+            <w:pPr>
+              <w:jc w:val="center"/>
+              <w:rPr>
+                <w:rFonts w:ascii="Times New Roman" w:hAnsi="Times New Roman" w:cs="Times New Roman"/>
+              </w:rPr>
+            </w:pPr>
+            <w:r>
+              <w:rPr>
+                <w:rFonts w:ascii="Times New Roman" w:hAnsi="Times New Roman" w:cs="Times New Roman"/>
+              </w:rPr>
+              <w:t>Steven</w:t>
+            </w:r>
+          </w:p>
+          <w:p>
+            <w:pPr>
+              <w:jc w:val="center"/>
+              <w:rPr>
+                <w:rFonts w:ascii="Times New Roman" w:hAnsi="Times New Roman" w:cs="Times New Roman"/>
+              </w:rPr>
+            </w:pPr>
+            <w:r>
+              <w:rPr>
+                <w:rFonts w:ascii="Times New Roman" w:hAnsi="Times New Roman" w:cs="Times New Roman"/>
+              </w:rPr>
+              <w:t>Edgar</w:t>
+            </w:r>
           </w:p>
         </w:tc>
         <w:tc>
@@ -616,7 +668,6 @@
           <w:p>
             <w:pPr>
               <w:jc w:val="center"/>
-              <w:cnfStyle w:val="000000000000" w:firstRow="0" w:lastRow="0" w:firstColumn="0" w:lastColumn="0" w:oddVBand="0" w:evenVBand="0" w:oddHBand="0" w:evenHBand="0" w:firstRowFirstColumn="0" w:firstRowLastColumn="0" w:lastRowFirstColumn="0" w:lastRowLastColumn="0"/>
               <w:rPr>
                 <w:rFonts w:ascii="Times New Roman" w:hAnsi="Times New Roman" w:cs="Times New Roman"/>
               </w:rPr>
@@ -631,11 +682,18 @@
           <w:p>
             <w:pPr>
               <w:jc w:val="center"/>
-              <w:cnfStyle w:val="000000000000" w:firstRow="0" w:lastRow="0" w:firstColumn="0" w:lastColumn="0" w:oddVBand="0" w:evenVBand="0" w:oddHBand="0" w:evenHBand="0" w:firstRowFirstColumn="0" w:firstRowLastColumn="0" w:lastRowFirstColumn="0" w:lastRowLastColumn="0"/>
-              <w:rPr>
-                <w:rFonts w:ascii="Times New Roman" w:hAnsi="Times New Roman" w:cs="Times New Roman"/>
-              </w:rPr>
-            </w:pPr>
+              <w:rPr>
+                <w:rFonts w:ascii="Times New Roman" w:hAnsi="Times New Roman" w:cs="Times New Roman"/>
+              </w:rPr>
+            </w:pPr>
+            <w:r>
+              <w:rPr>
+                <w:rFonts w:ascii="Times New Roman" w:hAnsi="Times New Roman" w:cs="Times New Roman"/>
+              </w:rPr>
+              <w:t>50%</w:t>
+            </w:r>
+            <w:bookmarkStart w:id="0" w:name="_GoBack"/>
+            <w:bookmarkEnd w:id="0"/>
           </w:p>
         </w:tc>
         <w:tc>
@@ -646,7 +704,6 @@
           <w:p>
             <w:pPr>
               <w:jc w:val="center"/>
-              <w:cnfStyle w:val="000000000000" w:firstRow="0" w:lastRow="0" w:firstColumn="0" w:lastColumn="0" w:oddVBand="0" w:evenVBand="0" w:oddHBand="0" w:evenHBand="0" w:firstRowFirstColumn="0" w:firstRowLastColumn="0" w:lastRowFirstColumn="0" w:lastRowLastColumn="0"/>
               <w:rPr>
                 <w:rFonts w:ascii="Times New Roman" w:hAnsi="Times New Roman" w:cs="Times New Roman"/>
               </w:rPr>
@@ -661,6 +718,39 @@
           <w:rFonts w:ascii="Times New Roman" w:hAnsi="Times New Roman" w:cs="Times New Roman"/>
         </w:rPr>
       </w:pPr>
+    </w:p>
+    <w:p>
+      <w:pPr>
+        <w:rPr>
+          <w:rFonts w:ascii="Times New Roman" w:hAnsi="Times New Roman" w:cs="Times New Roman"/>
+        </w:rPr>
+      </w:pPr>
+    </w:p>
+    <w:p>
+      <w:pPr>
+        <w:spacing w:line="360" w:lineRule="auto"/>
+        <w:rPr>
+          <w:rFonts w:ascii="Times New Roman" w:hAnsi="Times New Roman" w:cs="Times New Roman"/>
+        </w:rPr>
+      </w:pPr>
+      <w:r>
+        <w:rPr>
+          <w:rFonts w:ascii="Times New Roman" w:hAnsi="Times New Roman" w:cs="Times New Roman"/>
+        </w:rPr>
+        <w:t>*We are still waiting for an answer from Eagle</w:t>
+      </w:r>
+      <w:r>
+        <w:rPr>
+          <w:rFonts w:ascii="Times New Roman" w:hAnsi="Times New Roman" w:cs="Times New Roman"/>
+        </w:rPr>
+        <w:t xml:space="preserve"> as to which framework they would like us to use. After we get an answer, we will be able to choose </w:t>
+      </w:r>
+      <w:r>
+        <w:rPr>
+          <w:rFonts w:ascii="Times New Roman" w:hAnsi="Times New Roman" w:cs="Times New Roman"/>
+        </w:rPr>
+        <w:t>a programming standard and start researching the framework. As of right now, we are leaning toward Ruby on Rails</w:t>
+      </w:r>
     </w:p>
     <w:sectPr>
       <w:pgSz w:w="12240" w:h="15840"/>
@@ -670,6 +760,241 @@
     </w:sectPr>
   </w:body>
 </w:document>
+</file>
+
+<file path=word/numbering.xml><?xml version="1.0" encoding="utf-8"?>
+<w:numbering xmlns:wpc="http://schemas.microsoft.com/office/word/2010/wordprocessingCanvas" xmlns:cx="http://schemas.microsoft.com/office/drawing/2014/chartex" xmlns:cx1="http://schemas.microsoft.com/office/drawing/2015/9/8/chartex" xmlns:cx2="http://schemas.microsoft.com/office/drawing/2015/10/21/chartex" xmlns:cx3="http://schemas.microsoft.com/office/drawing/2016/5/9/chartex" xmlns:cx4="http://schemas.microsoft.com/office/drawing/2016/5/10/chartex" xmlns:cx5="http://schemas.microsoft.com/office/drawing/2016/5/11/chartex" xmlns:cx6="http://schemas.microsoft.com/office/drawing/2016/5/12/chartex" xmlns:cx7="http://schemas.microsoft.com/office/drawing/2016/5/13/chartex" xmlns:cx8="http://schemas.microsoft.com/office/drawing/2016/5/14/chartex" xmlns:mc="http://schemas.openxmlformats.org/markup-compatibility/2006" xmlns:aink="http://schemas.microsoft.com/office/drawing/2016/ink" xmlns:am3d="http://schemas.microsoft.com/office/drawing/2017/model3d" xmlns:o="urn:schemas-microsoft-com:office:office" xmlns:r="http://schemas.openxmlformats.org/officeDocument/2006/relationships" xmlns:m="http://schemas.openxmlformats.org/officeDocument/2006/math" xmlns:v="urn:schemas-microsoft-com:vml" xmlns:wp14="http://schemas.microsoft.com/office/word/2010/wordprocessingDrawing" xmlns:wp="http://schemas.openxmlformats.org/drawingml/2006/wordprocessingDrawing" xmlns:w10="urn:schemas-microsoft-com:office:word" xmlns:w="http://schemas.openxmlformats.org/wordprocessingml/2006/main" xmlns:w14="http://schemas.microsoft.com/office/word/2010/wordml" xmlns:w15="http://schemas.microsoft.com/office/word/2012/wordml" xmlns:w16cid="http://schemas.microsoft.com/office/word/2016/wordml/cid" xmlns:w16se="http://schemas.microsoft.com/office/word/2015/wordml/symex" xmlns:wpg="http://schemas.microsoft.com/office/word/2010/wordprocessingGroup" xmlns:wpi="http://schemas.microsoft.com/office/word/2010/wordprocessingInk" xmlns:wne="http://schemas.microsoft.com/office/word/2006/wordml" xmlns:wps="http://schemas.microsoft.com/office/word/2010/wordprocessingShape" mc:Ignorable="w14 w15 w16se w16cid wp14">
+  <w:abstractNum w:abstractNumId="0" w15:restartNumberingAfterBreak="0">
+    <w:nsid w:val="01E71EF2"/>
+    <w:multiLevelType w:val="hybridMultilevel"/>
+    <w:tmpl w:val="58C4EA34"/>
+    <w:lvl w:ilvl="0" w:tplc="B12A3F92">
+      <w:numFmt w:val="bullet"/>
+      <w:lvlText w:val=""/>
+      <w:lvlJc w:val="left"/>
+      <w:pPr>
+        <w:ind w:left="720" w:hanging="360"/>
+      </w:pPr>
+      <w:rPr>
+        <w:rFonts w:ascii="Symbol" w:eastAsiaTheme="minorHAnsi" w:hAnsi="Symbol" w:cs="Times New Roman" w:hint="default"/>
+      </w:rPr>
+    </w:lvl>
+    <w:lvl w:ilvl="1" w:tplc="04090003" w:tentative="1">
+      <w:start w:val="1"/>
+      <w:numFmt w:val="bullet"/>
+      <w:lvlText w:val="o"/>
+      <w:lvlJc w:val="left"/>
+      <w:pPr>
+        <w:ind w:left="1440" w:hanging="360"/>
+      </w:pPr>
+      <w:rPr>
+        <w:rFonts w:ascii="Courier New" w:hAnsi="Courier New" w:cs="Courier New" w:hint="default"/>
+      </w:rPr>
+    </w:lvl>
+    <w:lvl w:ilvl="2" w:tplc="04090005" w:tentative="1">
+      <w:start w:val="1"/>
+      <w:numFmt w:val="bullet"/>
+      <w:lvlText w:val=""/>
+      <w:lvlJc w:val="left"/>
+      <w:pPr>
+        <w:ind w:left="2160" w:hanging="360"/>
+      </w:pPr>
+      <w:rPr>
+        <w:rFonts w:ascii="Wingdings" w:hAnsi="Wingdings" w:hint="default"/>
+      </w:rPr>
+    </w:lvl>
+    <w:lvl w:ilvl="3" w:tplc="04090001" w:tentative="1">
+      <w:start w:val="1"/>
+      <w:numFmt w:val="bullet"/>
+      <w:lvlText w:val=""/>
+      <w:lvlJc w:val="left"/>
+      <w:pPr>
+        <w:ind w:left="2880" w:hanging="360"/>
+      </w:pPr>
+      <w:rPr>
+        <w:rFonts w:ascii="Symbol" w:hAnsi="Symbol" w:hint="default"/>
+      </w:rPr>
+    </w:lvl>
+    <w:lvl w:ilvl="4" w:tplc="04090003" w:tentative="1">
+      <w:start w:val="1"/>
+      <w:numFmt w:val="bullet"/>
+      <w:lvlText w:val="o"/>
+      <w:lvlJc w:val="left"/>
+      <w:pPr>
+        <w:ind w:left="3600" w:hanging="360"/>
+      </w:pPr>
+      <w:rPr>
+        <w:rFonts w:ascii="Courier New" w:hAnsi="Courier New" w:cs="Courier New" w:hint="default"/>
+      </w:rPr>
+    </w:lvl>
+    <w:lvl w:ilvl="5" w:tplc="04090005" w:tentative="1">
+      <w:start w:val="1"/>
+      <w:numFmt w:val="bullet"/>
+      <w:lvlText w:val=""/>
+      <w:lvlJc w:val="left"/>
+      <w:pPr>
+        <w:ind w:left="4320" w:hanging="360"/>
+      </w:pPr>
+      <w:rPr>
+        <w:rFonts w:ascii="Wingdings" w:hAnsi="Wingdings" w:hint="default"/>
+      </w:rPr>
+    </w:lvl>
+    <w:lvl w:ilvl="6" w:tplc="04090001" w:tentative="1">
+      <w:start w:val="1"/>
+      <w:numFmt w:val="bullet"/>
+      <w:lvlText w:val=""/>
+      <w:lvlJc w:val="left"/>
+      <w:pPr>
+        <w:ind w:left="5040" w:hanging="360"/>
+      </w:pPr>
+      <w:rPr>
+        <w:rFonts w:ascii="Symbol" w:hAnsi="Symbol" w:hint="default"/>
+      </w:rPr>
+    </w:lvl>
+    <w:lvl w:ilvl="7" w:tplc="04090003" w:tentative="1">
+      <w:start w:val="1"/>
+      <w:numFmt w:val="bullet"/>
+      <w:lvlText w:val="o"/>
+      <w:lvlJc w:val="left"/>
+      <w:pPr>
+        <w:ind w:left="5760" w:hanging="360"/>
+      </w:pPr>
+      <w:rPr>
+        <w:rFonts w:ascii="Courier New" w:hAnsi="Courier New" w:cs="Courier New" w:hint="default"/>
+      </w:rPr>
+    </w:lvl>
+    <w:lvl w:ilvl="8" w:tplc="04090005" w:tentative="1">
+      <w:start w:val="1"/>
+      <w:numFmt w:val="bullet"/>
+      <w:lvlText w:val=""/>
+      <w:lvlJc w:val="left"/>
+      <w:pPr>
+        <w:ind w:left="6480" w:hanging="360"/>
+      </w:pPr>
+      <w:rPr>
+        <w:rFonts w:ascii="Wingdings" w:hAnsi="Wingdings" w:hint="default"/>
+      </w:rPr>
+    </w:lvl>
+  </w:abstractNum>
+  <w:abstractNum w:abstractNumId="1" w15:restartNumberingAfterBreak="0">
+    <w:nsid w:val="5F1878C3"/>
+    <w:multiLevelType w:val="hybridMultilevel"/>
+    <w:tmpl w:val="C6AE8392"/>
+    <w:lvl w:ilvl="0" w:tplc="56A6953C">
+      <w:numFmt w:val="bullet"/>
+      <w:lvlText w:val=""/>
+      <w:lvlJc w:val="left"/>
+      <w:pPr>
+        <w:ind w:left="720" w:hanging="360"/>
+      </w:pPr>
+      <w:rPr>
+        <w:rFonts w:ascii="Symbol" w:eastAsiaTheme="minorHAnsi" w:hAnsi="Symbol" w:cs="Times New Roman" w:hint="default"/>
+      </w:rPr>
+    </w:lvl>
+    <w:lvl w:ilvl="1" w:tplc="04090003" w:tentative="1">
+      <w:start w:val="1"/>
+      <w:numFmt w:val="bullet"/>
+      <w:lvlText w:val="o"/>
+      <w:lvlJc w:val="left"/>
+      <w:pPr>
+        <w:ind w:left="1440" w:hanging="360"/>
+      </w:pPr>
+      <w:rPr>
+        <w:rFonts w:ascii="Courier New" w:hAnsi="Courier New" w:cs="Courier New" w:hint="default"/>
+      </w:rPr>
+    </w:lvl>
+    <w:lvl w:ilvl="2" w:tplc="04090005" w:tentative="1">
+      <w:start w:val="1"/>
+      <w:numFmt w:val="bullet"/>
+      <w:lvlText w:val=""/>
+      <w:lvlJc w:val="left"/>
+      <w:pPr>
+        <w:ind w:left="2160" w:hanging="360"/>
+      </w:pPr>
+      <w:rPr>
+        <w:rFonts w:ascii="Wingdings" w:hAnsi="Wingdings" w:hint="default"/>
+      </w:rPr>
+    </w:lvl>
+    <w:lvl w:ilvl="3" w:tplc="04090001" w:tentative="1">
+      <w:start w:val="1"/>
+      <w:numFmt w:val="bullet"/>
+      <w:lvlText w:val=""/>
+      <w:lvlJc w:val="left"/>
+      <w:pPr>
+        <w:ind w:left="2880" w:hanging="360"/>
+      </w:pPr>
+      <w:rPr>
+        <w:rFonts w:ascii="Symbol" w:hAnsi="Symbol" w:hint="default"/>
+      </w:rPr>
+    </w:lvl>
+    <w:lvl w:ilvl="4" w:tplc="04090003" w:tentative="1">
+      <w:start w:val="1"/>
+      <w:numFmt w:val="bullet"/>
+      <w:lvlText w:val="o"/>
+      <w:lvlJc w:val="left"/>
+      <w:pPr>
+        <w:ind w:left="3600" w:hanging="360"/>
+      </w:pPr>
+      <w:rPr>
+        <w:rFonts w:ascii="Courier New" w:hAnsi="Courier New" w:cs="Courier New" w:hint="default"/>
+      </w:rPr>
+    </w:lvl>
+    <w:lvl w:ilvl="5" w:tplc="04090005" w:tentative="1">
+      <w:start w:val="1"/>
+      <w:numFmt w:val="bullet"/>
+      <w:lvlText w:val=""/>
+      <w:lvlJc w:val="left"/>
+      <w:pPr>
+        <w:ind w:left="4320" w:hanging="360"/>
+      </w:pPr>
+      <w:rPr>
+        <w:rFonts w:ascii="Wingdings" w:hAnsi="Wingdings" w:hint="default"/>
+      </w:rPr>
+    </w:lvl>
+    <w:lvl w:ilvl="6" w:tplc="04090001" w:tentative="1">
+      <w:start w:val="1"/>
+      <w:numFmt w:val="bullet"/>
+      <w:lvlText w:val=""/>
+      <w:lvlJc w:val="left"/>
+      <w:pPr>
+        <w:ind w:left="5040" w:hanging="360"/>
+      </w:pPr>
+      <w:rPr>
+        <w:rFonts w:ascii="Symbol" w:hAnsi="Symbol" w:hint="default"/>
+      </w:rPr>
+    </w:lvl>
+    <w:lvl w:ilvl="7" w:tplc="04090003" w:tentative="1">
+      <w:start w:val="1"/>
+      <w:numFmt w:val="bullet"/>
+      <w:lvlText w:val="o"/>
+      <w:lvlJc w:val="left"/>
+      <w:pPr>
+        <w:ind w:left="5760" w:hanging="360"/>
+      </w:pPr>
+      <w:rPr>
+        <w:rFonts w:ascii="Courier New" w:hAnsi="Courier New" w:cs="Courier New" w:hint="default"/>
+      </w:rPr>
+    </w:lvl>
+    <w:lvl w:ilvl="8" w:tplc="04090005" w:tentative="1">
+      <w:start w:val="1"/>
+      <w:numFmt w:val="bullet"/>
+      <w:lvlText w:val=""/>
+      <w:lvlJc w:val="left"/>
+      <w:pPr>
+        <w:ind w:left="6480" w:hanging="360"/>
+      </w:pPr>
+      <w:rPr>
+        <w:rFonts w:ascii="Wingdings" w:hAnsi="Wingdings" w:hint="default"/>
+      </w:rPr>
+    </w:lvl>
+  </w:abstractNum>
+  <w:num w:numId="1">
+    <w:abstractNumId w:val="1"/>
+  </w:num>
+  <w:num w:numId="2">
+    <w:abstractNumId w:val="0"/>
+  </w:num>
+</w:numbering>
 </file>
 
 <file path=word/styles.xml><?xml version="1.0" encoding="utf-8"?>
@@ -1161,6 +1486,17 @@
       </w:rPr>
     </w:tblStylePr>
   </w:style>
+  <w:style w:type="paragraph" w:styleId="ListParagraph">
+    <w:name w:val="List Paragraph"/>
+    <w:basedOn w:val="Normal"/>
+    <w:uiPriority w:val="34"/>
+    <w:qFormat/>
+    <w:rsid w:val="00891F0C"/>
+    <w:pPr>
+      <w:ind w:left="720"/>
+      <w:contextualSpacing/>
+    </w:pPr>
+  </w:style>
 </w:styles>
 </file>
 

</xml_diff>